<commit_message>
update lab 5 data
</commit_message>
<xml_diff>
--- a/Lab 5/lab5_Spring_17_Group_13.docx
+++ b/Lab 5/lab5_Spring_17_Group_13.docx
@@ -6,6 +6,8 @@
       <w:pPr>
         <w:pStyle w:val="Title"/>
       </w:pPr>
+      <w:bookmarkStart w:id="0" w:name="_GoBack"/>
+      <w:bookmarkEnd w:id="0"/>
       <w:r>
         <w:t xml:space="preserve">ECE </w:t>
       </w:r>
@@ -6373,14 +6375,27 @@
       <w:r>
         <w:t xml:space="preserve">Table </w:t>
       </w:r>
-      <w:fldSimple w:instr=" SEQ Table \* ARABIC ">
-        <w:r>
-          <w:rPr>
-            <w:noProof/>
-          </w:rPr>
-          <w:t>1</w:t>
-        </w:r>
-      </w:fldSimple>
+      <w:r>
+        <w:fldChar w:fldCharType="begin"/>
+      </w:r>
+      <w:r>
+        <w:instrText xml:space="preserve"> SEQ Table \* ARABIC </w:instrText>
+      </w:r>
+      <w:r>
+        <w:fldChar w:fldCharType="separate"/>
+      </w:r>
+      <w:r>
+        <w:rPr>
+          <w:noProof/>
+        </w:rPr>
+        <w:t>1</w:t>
+      </w:r>
+      <w:r>
+        <w:rPr>
+          <w:noProof/>
+        </w:rPr>
+        <w:fldChar w:fldCharType="end"/>
+      </w:r>
       <w:r>
         <w:t xml:space="preserve">: Specified manufacturer </w:t>
       </w:r>
@@ -6774,8 +6789,6 @@
               </w:rPr>
               <w:t>2.2</w:t>
             </w:r>
-            <w:bookmarkStart w:id="0" w:name="_GoBack"/>
-            <w:bookmarkEnd w:id="0"/>
           </w:p>
         </w:tc>
       </w:tr>
@@ -8798,7 +8811,7 @@
             </wp:anchor>
           </w:drawing>
         </mc:Choice>
-        <mc:Fallback xmlns:cx1="http://schemas.microsoft.com/office/drawing/2015/9/8/chartex" xmlns:w16se="http://schemas.microsoft.com/office/word/2015/wordml/symex" xmlns:cx="http://schemas.microsoft.com/office/drawing/2014/chartex">
+        <mc:Fallback xmlns:cx="http://schemas.microsoft.com/office/drawing/2014/chartex" xmlns:w16se="http://schemas.microsoft.com/office/word/2015/wordml/symex" xmlns:cx1="http://schemas.microsoft.com/office/drawing/2015/9/8/chartex">
           <w:pict>
             <v:line w14:anchorId="118492BA" id="Line 2" o:spid="_x0000_s1026" style="position:absolute;flip:y;z-index:251657728;visibility:visible;mso-wrap-style:square;mso-width-percent:0;mso-height-percent:0;mso-wrap-distance-left:9pt;mso-wrap-distance-top:0;mso-wrap-distance-right:9pt;mso-wrap-distance-bottom:0;mso-position-horizontal:absolute;mso-position-horizontal-relative:text;mso-position-vertical:absolute;mso-position-vertical-relative:text;mso-width-percent:0;mso-height-percent:0;mso-width-relative:page;mso-height-relative:page" from="-2.85pt,-7.25pt" to="470.25pt,-7.25pt" o:gfxdata="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"/>
           </w:pict>
@@ -8839,7 +8852,7 @@
       <w:rPr>
         <w:noProof/>
       </w:rPr>
-      <w:t>8</w:t>
+      <w:t>9</w:t>
     </w:r>
     <w:r>
       <w:rPr>
@@ -10552,6 +10565,7 @@
     <w:lsdException w:name="HTML Sample" w:semiHidden="1" w:unhideWhenUsed="1"/>
     <w:lsdException w:name="HTML Typewriter" w:semiHidden="1" w:unhideWhenUsed="1"/>
     <w:lsdException w:name="HTML Variable" w:semiHidden="1" w:unhideWhenUsed="1"/>
+    <w:lsdException w:name="Normal Table" w:semiHidden="1" w:unhideWhenUsed="1"/>
     <w:lsdException w:name="annotation subject" w:semiHidden="1" w:unhideWhenUsed="1"/>
     <w:lsdException w:name="No List" w:semiHidden="1" w:unhideWhenUsed="1"/>
     <w:lsdException w:name="Outline List 1" w:semiHidden="1" w:unhideWhenUsed="1"/>
@@ -10597,9 +10611,11 @@
     <w:lsdException w:name="Table Subtle 1" w:semiHidden="1" w:unhideWhenUsed="1"/>
     <w:lsdException w:name="Table Subtle 2" w:semiHidden="1" w:unhideWhenUsed="1"/>
     <w:lsdException w:name="Table Web 1" w:semiHidden="1" w:unhideWhenUsed="1"/>
+    <w:lsdException w:name="Table Web 2" w:semiHidden="1" w:unhideWhenUsed="1"/>
     <w:lsdException w:name="Table Web 3" w:semiHidden="1" w:unhideWhenUsed="1"/>
     <w:lsdException w:name="Balloon Text" w:semiHidden="1" w:uiPriority="0" w:unhideWhenUsed="1"/>
     <w:lsdException w:name="Table Grid" w:uiPriority="0"/>
+    <w:lsdException w:name="Table Theme" w:semiHidden="1" w:unhideWhenUsed="1"/>
     <w:lsdException w:name="Placeholder Text" w:semiHidden="1"/>
     <w:lsdException w:name="No Spacing" w:uiPriority="1" w:qFormat="1"/>
     <w:lsdException w:name="Light Shading" w:uiPriority="60"/>
@@ -12262,7 +12278,7 @@
 </file>
 
 <file path=customXml/itemProps1.xml><?xml version="1.0" encoding="utf-8"?>
-<ds:datastoreItem xmlns:ds="http://schemas.openxmlformats.org/officeDocument/2006/customXml" ds:itemID="{5122F6C2-105F-4A4F-A5BA-F28B6E548A2C}">
+<ds:datastoreItem xmlns:ds="http://schemas.openxmlformats.org/officeDocument/2006/customXml" ds:itemID="{C7BA981B-F6AC-5B46-AF03-0BB01EB898FA}">
   <ds:schemaRefs>
     <ds:schemaRef ds:uri="http://schemas.openxmlformats.org/officeDocument/2006/bibliography"/>
   </ds:schemaRefs>

</xml_diff>